<commit_message>
Final Ready Person Contact Project with Read Me document.
</commit_message>
<xml_diff>
--- a/Person Contact Read Me.docx
+++ b/Person Contact Read Me.docx
@@ -33,6 +33,13 @@
     </w:p>
     <w:p>
       <w:pPr>
+        <w:rPr>
+          <w:b/>
+        </w:rPr>
+      </w:pPr>
+    </w:p>
+    <w:p>
+      <w:pPr>
         <w:pStyle w:val="ListParagraph"/>
         <w:numPr>
           <w:ilvl w:val="0"/>
@@ -108,6 +115,12 @@
     <w:p>
       <w:pPr>
         <w:pStyle w:val="ListParagraph"/>
+        <w:ind w:left="1440"/>
+      </w:pPr>
+    </w:p>
+    <w:p>
+      <w:pPr>
+        <w:pStyle w:val="ListParagraph"/>
         <w:numPr>
           <w:ilvl w:val="0"/>
           <w:numId w:val="1"/>
@@ -138,6 +151,75 @@
         </w:numPr>
       </w:pPr>
       <w:r>
+        <w:t>Basic Authentication imposed for POST/PUT/DELETE.</w:t>
+      </w:r>
+    </w:p>
+    <w:p>
+      <w:pPr>
+        <w:pStyle w:val="ListParagraph"/>
+        <w:ind w:left="2160"/>
+      </w:pPr>
+      <w:r>
+        <w:t>U</w:t>
+      </w:r>
+      <w:r>
+        <w:t>sername:</w:t>
+      </w:r>
+      <w:r>
+        <w:t xml:space="preserve"> </w:t>
+      </w:r>
+      <w:r>
+        <w:rPr>
+          <w:b/>
+        </w:rPr>
+        <w:t>test</w:t>
+      </w:r>
+      <w:r>
+        <w:t xml:space="preserve"> and Password: </w:t>
+      </w:r>
+      <w:r>
+        <w:rPr>
+          <w:b/>
+        </w:rPr>
+        <w:t>test@123</w:t>
+      </w:r>
+      <w:r>
+        <w:t xml:space="preserve"> </w:t>
+      </w:r>
+    </w:p>
+    <w:p>
+      <w:pPr>
+        <w:pStyle w:val="ListParagraph"/>
+        <w:ind w:left="2160"/>
+      </w:pPr>
+      <w:r>
+        <w:t>(</w:t>
+      </w:r>
+      <w:r>
+        <w:rPr>
+          <w:b/>
+        </w:rPr>
+        <w:t>NOTE</w:t>
+      </w:r>
+      <w:r>
+        <w:t xml:space="preserve">: Request with above </w:t>
+      </w:r>
+      <w:r>
+        <w:t xml:space="preserve">said </w:t>
+      </w:r>
+      <w:r>
+        <w:t>authorization header credential is allowed to perform CRUD.)</w:t>
+      </w:r>
+    </w:p>
+    <w:p>
+      <w:pPr>
+        <w:pStyle w:val="ListParagraph"/>
+        <w:numPr>
+          <w:ilvl w:val="2"/>
+          <w:numId w:val="1"/>
+        </w:numPr>
+      </w:pPr>
+      <w:r>
         <w:t xml:space="preserve">FirstName &amp; </w:t>
       </w:r>
       <w:proofErr w:type="spellStart"/>
@@ -259,6 +341,12 @@
     <w:p>
       <w:pPr>
         <w:pStyle w:val="ListParagraph"/>
+        <w:ind w:left="2160"/>
+      </w:pPr>
+    </w:p>
+    <w:p>
+      <w:pPr>
+        <w:pStyle w:val="ListParagraph"/>
         <w:numPr>
           <w:ilvl w:val="0"/>
           <w:numId w:val="1"/>
@@ -343,12 +431,12 @@
         <w:t>SQL</w:t>
       </w:r>
       <w:r>
-        <w:t xml:space="preserve"> server 2014 for data </w:t>
+        <w:t xml:space="preserve"> server 2014 for data storage.</w:t>
+      </w:r>
+      <w:r>
+        <w:t xml:space="preserve"> </w:t>
       </w:r>
       <w:proofErr w:type="gramStart"/>
-      <w:r>
-        <w:t>storage.</w:t>
-      </w:r>
       <w:r>
         <w:t>(</w:t>
       </w:r>
@@ -434,6 +522,11 @@
     <w:p>
       <w:pPr>
         <w:pStyle w:val="ListParagraph"/>
+      </w:pPr>
+    </w:p>
+    <w:p>
+      <w:pPr>
+        <w:pStyle w:val="ListParagraph"/>
         <w:numPr>
           <w:ilvl w:val="0"/>
           <w:numId w:val="2"/>
@@ -466,6 +559,7 @@
       <w:r>
         <w:t>" connectionString="Server=</w:t>
       </w:r>
+      <w:proofErr w:type="gramStart"/>
       <w:r>
         <w:rPr>
           <w:b/>
@@ -479,7 +573,11 @@
         <w:t>ActualDBinstanceNamehere</w:t>
       </w:r>
       <w:r>
-        <w:t>;Database=PersonContactDB;Integrated Security=SSPI;"</w:t>
+        <w:t>;Database</w:t>
+      </w:r>
+      <w:proofErr w:type="gramEnd"/>
+      <w:r>
+        <w:t>=PersonContactDB;Integrated Security=SSPI;"</w:t>
       </w:r>
       <w:proofErr w:type="spellStart"/>
       <w:r>
@@ -497,6 +595,11 @@
       <w:r>
         <w:t>" /&gt;</w:t>
       </w:r>
+    </w:p>
+    <w:p>
+      <w:pPr>
+        <w:pStyle w:val="ListParagraph"/>
+      </w:pPr>
     </w:p>
     <w:p>
       <w:pPr>
@@ -507,7 +610,13 @@
         </w:numPr>
       </w:pPr>
       <w:r>
-        <w:t>Use POSTMAN collection shared to test all defined testcases.</w:t>
+        <w:t xml:space="preserve">Use POSTMAN </w:t>
+      </w:r>
+      <w:r>
+        <w:t>App</w:t>
+      </w:r>
+      <w:r>
+        <w:t xml:space="preserve"> to test all defined testcases.</w:t>
       </w:r>
     </w:p>
     <w:p>
@@ -519,21 +628,31 @@
         </w:numPr>
       </w:pPr>
       <w:r>
-        <w:t>Import collection from file: “</w:t>
-      </w:r>
-      <w:r>
-        <w:t xml:space="preserve">Person </w:t>
-      </w:r>
-      <w:proofErr w:type="spellStart"/>
-      <w:r>
-        <w:t>Contact.postman_collection</w:t>
-      </w:r>
-      <w:proofErr w:type="spellEnd"/>
-      <w:r>
-        <w:t>”</w:t>
-      </w:r>
-      <w:r>
-        <w:t>.</w:t>
+        <w:t>Make use of BASIC Authorization header mode by setting:</w:t>
+      </w:r>
+    </w:p>
+    <w:p>
+      <w:pPr>
+        <w:pStyle w:val="ListParagraph"/>
+        <w:ind w:left="1440" w:firstLine="720"/>
+      </w:pPr>
+      <w:r>
+        <w:t xml:space="preserve">Username: </w:t>
+      </w:r>
+      <w:r>
+        <w:rPr>
+          <w:b/>
+        </w:rPr>
+        <w:t>test</w:t>
+      </w:r>
+      <w:r>
+        <w:t xml:space="preserve"> and Password: </w:t>
+      </w:r>
+      <w:r>
+        <w:rPr>
+          <w:b/>
+        </w:rPr>
+        <w:t>test@123</w:t>
       </w:r>
     </w:p>
     <w:p>
@@ -545,6 +664,32 @@
         </w:numPr>
       </w:pPr>
       <w:r>
+        <w:t>Import collection from file: “</w:t>
+      </w:r>
+      <w:r>
+        <w:t xml:space="preserve">Person </w:t>
+      </w:r>
+      <w:proofErr w:type="spellStart"/>
+      <w:r>
+        <w:t>Contact.postman_collection</w:t>
+      </w:r>
+      <w:proofErr w:type="spellEnd"/>
+      <w:r>
+        <w:t>”</w:t>
+      </w:r>
+      <w:r>
+        <w:t>.</w:t>
+      </w:r>
+    </w:p>
+    <w:p>
+      <w:pPr>
+        <w:pStyle w:val="ListParagraph"/>
+        <w:numPr>
+          <w:ilvl w:val="1"/>
+          <w:numId w:val="2"/>
+        </w:numPr>
+      </w:pPr>
+      <w:r>
         <w:t>Import environment file from: “</w:t>
       </w:r>
       <w:proofErr w:type="spellStart"/>
@@ -554,19 +699,34 @@
       <w:proofErr w:type="spellEnd"/>
       <w:r>
         <w:t xml:space="preserve"> API Test </w:t>
+      </w:r>
+      <w:proofErr w:type="spellStart"/>
+      <w:r>
+        <w:t>Environment.postman_environment</w:t>
+      </w:r>
+      <w:proofErr w:type="spellEnd"/>
+      <w:r>
+        <w:t>”</w:t>
+      </w:r>
+      <w:r>
+        <w:t>.</w:t>
+      </w:r>
+    </w:p>
+    <w:p>
+      <w:pPr>
+        <w:pStyle w:val="ListParagraph"/>
+        <w:numPr>
+          <w:ilvl w:val="1"/>
+          <w:numId w:val="2"/>
+        </w:numPr>
+      </w:pPr>
+      <w:r>
+        <w:t>Now test the app manually or using POSTMAN-</w:t>
       </w:r>
       <w:bookmarkStart w:id="0" w:name="_GoBack"/>
       <w:bookmarkEnd w:id="0"/>
-      <w:proofErr w:type="spellStart"/>
-      <w:r>
-        <w:t>Environment.postman_environment</w:t>
-      </w:r>
-      <w:proofErr w:type="spellEnd"/>
-      <w:r>
-        <w:t>”</w:t>
-      </w:r>
-      <w:r>
-        <w:t>.</w:t>
+      <w:r>
+        <w:t>Runner.</w:t>
       </w:r>
     </w:p>
     <w:sectPr>
@@ -704,7 +864,7 @@
         <w:ind w:left="2160" w:hanging="180"/>
       </w:pPr>
     </w:lvl>
-    <w:lvl w:ilvl="3" w:tplc="0409000F" w:tentative="1">
+    <w:lvl w:ilvl="3" w:tplc="0409000F">
       <w:start w:val="1"/>
       <w:numFmt w:val="decimal"/>
       <w:lvlText w:val="%4."/>

</xml_diff>